<commit_message>
Everything is made right in this world...
</commit_message>
<xml_diff>
--- a/Queries.docx
+++ b/Queries.docx
@@ -3,345 +3,763 @@
 <w:document xmlns:wpc="http://schemas.microsoft.com/office/word/2010/wordprocessingCanvas" xmlns:cx="http://schemas.microsoft.com/office/drawing/2014/chartex" xmlns:cx1="http://schemas.microsoft.com/office/drawing/2015/9/8/chartex" xmlns:cx2="http://schemas.microsoft.com/office/drawing/2015/10/21/chartex" xmlns:cx3="http://schemas.microsoft.com/office/drawing/2016/5/9/chartex" xmlns:cx4="http://schemas.microsoft.com/office/drawing/2016/5/10/chartex" xmlns:cx5="http://schemas.microsoft.com/office/drawing/2016/5/11/chartex" xmlns:cx6="http://schemas.microsoft.com/office/drawing/2016/5/12/chartex" xmlns:cx7="http://schemas.microsoft.com/office/drawing/2016/5/13/chartex" xmlns:cx8="http://schemas.microsoft.com/office/drawing/2016/5/14/chartex" xmlns:mc="http://schemas.openxmlformats.org/markup-compatibility/2006" xmlns:aink="http://schemas.microsoft.com/office/drawing/2016/ink" xmlns:am3d="http://schemas.microsoft.com/office/drawing/2017/model3d" xmlns:o="urn:schemas-microsoft-com:office:office" xmlns:r="http://schemas.openxmlformats.org/officeDocument/2006/relationships" xmlns:m="http://schemas.openxmlformats.org/officeDocument/2006/math" xmlns:v="urn:schemas-microsoft-com:vml" xmlns:wp14="http://schemas.microsoft.com/office/word/2010/wordprocessingDrawing" xmlns:wp="http://schemas.openxmlformats.org/drawingml/2006/wordprocessingDrawing" xmlns:w10="urn:schemas-microsoft-com:office:word" xmlns:w="http://schemas.openxmlformats.org/wordprocessingml/2006/main" xmlns:w14="http://schemas.microsoft.com/office/word/2010/wordml" xmlns:w15="http://schemas.microsoft.com/office/word/2012/wordml" xmlns:w16cid="http://schemas.microsoft.com/office/word/2016/wordml/cid" xmlns:w16se="http://schemas.microsoft.com/office/word/2015/wordml/symex" xmlns:wpg="http://schemas.microsoft.com/office/word/2010/wordprocessingGroup" xmlns:wpi="http://schemas.microsoft.com/office/word/2010/wordprocessingInk" xmlns:wne="http://schemas.microsoft.com/office/word/2006/wordml" xmlns:wps="http://schemas.microsoft.com/office/word/2010/wordprocessingShape" mc:Ignorable="w14 w15 w16se w16cid wp14">
   <w:body>
     <w:p>
-      <w:r>
+      <w:pPr>
+        <w:rPr>
+          <w:rFonts w:ascii="Courier New" w:hAnsi="Courier New" w:cs="Courier New"/>
+        </w:rPr>
+      </w:pPr>
+      <w:bookmarkStart w:id="0" w:name="_GoBack"/>
+      <w:r>
+        <w:rPr>
+          <w:rFonts w:ascii="Courier New" w:hAnsi="Courier New" w:cs="Courier New"/>
+        </w:rPr>
         <w:t xml:space="preserve">/* Show a count of the largest </w:t>
       </w:r>
       <w:proofErr w:type="gramStart"/>
       <w:r>
+        <w:rPr>
+          <w:rFonts w:ascii="Courier New" w:hAnsi="Courier New" w:cs="Courier New"/>
+        </w:rPr>
         <w:t>population:</w:t>
       </w:r>
       <w:proofErr w:type="gramEnd"/>
       <w:r>
+        <w:rPr>
+          <w:rFonts w:ascii="Courier New" w:hAnsi="Courier New" w:cs="Courier New"/>
+        </w:rPr>
         <w:t xml:space="preserve"> counts all gym members */</w:t>
       </w:r>
     </w:p>
     <w:p>
-      <w:r>
+      <w:pPr>
+        <w:rPr>
+          <w:rFonts w:ascii="Courier New" w:hAnsi="Courier New" w:cs="Courier New"/>
+        </w:rPr>
+      </w:pPr>
+      <w:r>
+        <w:rPr>
+          <w:rFonts w:ascii="Courier New" w:hAnsi="Courier New" w:cs="Courier New"/>
+        </w:rPr>
         <w:t xml:space="preserve">SELECT </w:t>
       </w:r>
       <w:proofErr w:type="gramStart"/>
       <w:r>
+        <w:rPr>
+          <w:rFonts w:ascii="Courier New" w:hAnsi="Courier New" w:cs="Courier New"/>
+        </w:rPr>
         <w:t>COUNT(</w:t>
       </w:r>
       <w:proofErr w:type="gramEnd"/>
       <w:r>
-        <w:t>*) MEMBER;</w:t>
-      </w:r>
-    </w:p>
-    <w:p/>
-    <w:p>
-      <w:r>
+        <w:rPr>
+          <w:rFonts w:ascii="Courier New" w:hAnsi="Courier New" w:cs="Courier New"/>
+        </w:rPr>
+        <w:t>*) FROM MEMBER;</w:t>
+      </w:r>
+    </w:p>
+    <w:p>
+      <w:pPr>
+        <w:rPr>
+          <w:rFonts w:ascii="Courier New" w:hAnsi="Courier New" w:cs="Courier New"/>
+        </w:rPr>
+      </w:pPr>
+    </w:p>
+    <w:p>
+      <w:pPr>
+        <w:rPr>
+          <w:rFonts w:ascii="Courier New" w:hAnsi="Courier New" w:cs="Courier New"/>
+        </w:rPr>
+      </w:pPr>
+      <w:r>
+        <w:rPr>
+          <w:rFonts w:ascii="Courier New" w:hAnsi="Courier New" w:cs="Courier New"/>
+        </w:rPr>
         <w:t xml:space="preserve">/* Show a listing of a key entity in the </w:t>
       </w:r>
       <w:proofErr w:type="gramStart"/>
       <w:r>
+        <w:rPr>
+          <w:rFonts w:ascii="Courier New" w:hAnsi="Courier New" w:cs="Courier New"/>
+        </w:rPr>
         <w:t>database:</w:t>
       </w:r>
       <w:proofErr w:type="gramEnd"/>
       <w:r>
+        <w:rPr>
+          <w:rFonts w:ascii="Courier New" w:hAnsi="Courier New" w:cs="Courier New"/>
+        </w:rPr>
         <w:t xml:space="preserve"> lists all gym trainers */</w:t>
       </w:r>
     </w:p>
     <w:p>
-      <w:r>
+      <w:pPr>
+        <w:rPr>
+          <w:rFonts w:ascii="Courier New" w:hAnsi="Courier New" w:cs="Courier New"/>
+        </w:rPr>
+      </w:pPr>
+      <w:r>
+        <w:rPr>
+          <w:rFonts w:ascii="Courier New" w:hAnsi="Courier New" w:cs="Courier New"/>
+        </w:rPr>
         <w:t xml:space="preserve">SELECT Name, </w:t>
       </w:r>
       <w:proofErr w:type="spellStart"/>
       <w:r>
+        <w:rPr>
+          <w:rFonts w:ascii="Courier New" w:hAnsi="Courier New" w:cs="Courier New"/>
+        </w:rPr>
         <w:t>TrainerID</w:t>
       </w:r>
       <w:proofErr w:type="spellEnd"/>
       <w:r>
+        <w:rPr>
+          <w:rFonts w:ascii="Courier New" w:hAnsi="Courier New" w:cs="Courier New"/>
+        </w:rPr>
         <w:t>, Phone</w:t>
       </w:r>
     </w:p>
     <w:p>
-      <w:r>
+      <w:pPr>
+        <w:rPr>
+          <w:rFonts w:ascii="Courier New" w:hAnsi="Courier New" w:cs="Courier New"/>
+        </w:rPr>
+      </w:pPr>
+      <w:r>
+        <w:rPr>
+          <w:rFonts w:ascii="Courier New" w:hAnsi="Courier New" w:cs="Courier New"/>
+        </w:rPr>
         <w:t>FROM TRAINER;</w:t>
       </w:r>
     </w:p>
-    <w:p/>
-    <w:p>
-      <w:r>
+    <w:p>
+      <w:pPr>
+        <w:rPr>
+          <w:rFonts w:ascii="Courier New" w:hAnsi="Courier New" w:cs="Courier New"/>
+        </w:rPr>
+      </w:pPr>
+    </w:p>
+    <w:p>
+      <w:pPr>
+        <w:rPr>
+          <w:rFonts w:ascii="Courier New" w:hAnsi="Courier New" w:cs="Courier New"/>
+        </w:rPr>
+      </w:pPr>
+      <w:r>
+        <w:rPr>
+          <w:rFonts w:ascii="Courier New" w:hAnsi="Courier New" w:cs="Courier New"/>
+        </w:rPr>
         <w:t>/* Show a list of entities that must function together: all members in a class taught by an instructor */</w:t>
       </w:r>
     </w:p>
     <w:p>
-      <w:r>
+      <w:pPr>
+        <w:rPr>
+          <w:rFonts w:ascii="Courier New" w:hAnsi="Courier New" w:cs="Courier New"/>
+        </w:rPr>
+      </w:pPr>
+      <w:r>
+        <w:rPr>
+          <w:rFonts w:ascii="Courier New" w:hAnsi="Courier New" w:cs="Courier New"/>
+        </w:rPr>
         <w:t xml:space="preserve">SELECT </w:t>
       </w:r>
       <w:proofErr w:type="spellStart"/>
       <w:proofErr w:type="gramStart"/>
       <w:r>
+        <w:rPr>
+          <w:rFonts w:ascii="Courier New" w:hAnsi="Courier New" w:cs="Courier New"/>
+        </w:rPr>
         <w:t>T.Name</w:t>
       </w:r>
       <w:proofErr w:type="spellEnd"/>
       <w:proofErr w:type="gramEnd"/>
       <w:r>
+        <w:rPr>
+          <w:rFonts w:ascii="Courier New" w:hAnsi="Courier New" w:cs="Courier New"/>
+        </w:rPr>
         <w:t xml:space="preserve">, </w:t>
       </w:r>
       <w:proofErr w:type="spellStart"/>
       <w:r>
+        <w:rPr>
+          <w:rFonts w:ascii="Courier New" w:hAnsi="Courier New" w:cs="Courier New"/>
+        </w:rPr>
         <w:t>M.Name</w:t>
       </w:r>
       <w:proofErr w:type="spellEnd"/>
       <w:r>
+        <w:rPr>
+          <w:rFonts w:ascii="Courier New" w:hAnsi="Courier New" w:cs="Courier New"/>
+        </w:rPr>
         <w:t xml:space="preserve">, </w:t>
       </w:r>
       <w:proofErr w:type="spellStart"/>
       <w:r>
+        <w:rPr>
+          <w:rFonts w:ascii="Courier New" w:hAnsi="Courier New" w:cs="Courier New"/>
+        </w:rPr>
         <w:t>C.CNumber</w:t>
       </w:r>
       <w:proofErr w:type="spellEnd"/>
     </w:p>
     <w:p>
-      <w:r>
+      <w:pPr>
+        <w:rPr>
+          <w:rFonts w:ascii="Courier New" w:hAnsi="Courier New" w:cs="Courier New"/>
+        </w:rPr>
+      </w:pPr>
+      <w:r>
+        <w:rPr>
+          <w:rFonts w:ascii="Courier New" w:hAnsi="Courier New" w:cs="Courier New"/>
+        </w:rPr>
         <w:t>FROM MEMBER M</w:t>
       </w:r>
     </w:p>
     <w:p>
-      <w:r>
+      <w:pPr>
+        <w:rPr>
+          <w:rFonts w:ascii="Courier New" w:hAnsi="Courier New" w:cs="Courier New"/>
+        </w:rPr>
+      </w:pPr>
+      <w:r>
+        <w:rPr>
+          <w:rFonts w:ascii="Courier New" w:hAnsi="Courier New" w:cs="Courier New"/>
+        </w:rPr>
         <w:t xml:space="preserve">  JOIN ATTENDS A ON </w:t>
       </w:r>
       <w:proofErr w:type="spellStart"/>
       <w:proofErr w:type="gramStart"/>
       <w:r>
+        <w:rPr>
+          <w:rFonts w:ascii="Courier New" w:hAnsi="Courier New" w:cs="Courier New"/>
+        </w:rPr>
         <w:t>A.MemberID</w:t>
       </w:r>
       <w:proofErr w:type="spellEnd"/>
       <w:proofErr w:type="gramEnd"/>
       <w:r>
+        <w:rPr>
+          <w:rFonts w:ascii="Courier New" w:hAnsi="Courier New" w:cs="Courier New"/>
+        </w:rPr>
         <w:t xml:space="preserve"> = </w:t>
       </w:r>
       <w:proofErr w:type="spellStart"/>
       <w:r>
+        <w:rPr>
+          <w:rFonts w:ascii="Courier New" w:hAnsi="Courier New" w:cs="Courier New"/>
+        </w:rPr>
         <w:t>M.MemberID</w:t>
       </w:r>
       <w:proofErr w:type="spellEnd"/>
     </w:p>
     <w:p>
-      <w:r>
+      <w:pPr>
+        <w:rPr>
+          <w:rFonts w:ascii="Courier New" w:hAnsi="Courier New" w:cs="Courier New"/>
+        </w:rPr>
+      </w:pPr>
+      <w:r>
+        <w:rPr>
+          <w:rFonts w:ascii="Courier New" w:hAnsi="Courier New" w:cs="Courier New"/>
+        </w:rPr>
+        <w:t xml:space="preserve">  JOIN CLASS C ON </w:t>
+      </w:r>
+      <w:proofErr w:type="spellStart"/>
+      <w:proofErr w:type="gramStart"/>
+      <w:r>
+        <w:rPr>
+          <w:rFonts w:ascii="Courier New" w:hAnsi="Courier New" w:cs="Courier New"/>
+        </w:rPr>
+        <w:t>C.CNumber</w:t>
+      </w:r>
+      <w:proofErr w:type="spellEnd"/>
+      <w:proofErr w:type="gramEnd"/>
+      <w:r>
+        <w:rPr>
+          <w:rFonts w:ascii="Courier New" w:hAnsi="Courier New" w:cs="Courier New"/>
+        </w:rPr>
+        <w:t xml:space="preserve"> = </w:t>
+      </w:r>
+      <w:proofErr w:type="spellStart"/>
+      <w:r>
+        <w:rPr>
+          <w:rFonts w:ascii="Courier New" w:hAnsi="Courier New" w:cs="Courier New"/>
+        </w:rPr>
+        <w:t>A.CNumber</w:t>
+      </w:r>
+      <w:proofErr w:type="spellEnd"/>
+    </w:p>
+    <w:p>
+      <w:pPr>
+        <w:rPr>
+          <w:rFonts w:ascii="Courier New" w:hAnsi="Courier New" w:cs="Courier New"/>
+        </w:rPr>
+      </w:pPr>
+      <w:r>
+        <w:rPr>
+          <w:rFonts w:ascii="Courier New" w:hAnsi="Courier New" w:cs="Courier New"/>
+        </w:rPr>
         <w:t xml:space="preserve">  JOIN TRAINER T ON </w:t>
       </w:r>
       <w:proofErr w:type="spellStart"/>
       <w:proofErr w:type="gramStart"/>
       <w:r>
+        <w:rPr>
+          <w:rFonts w:ascii="Courier New" w:hAnsi="Courier New" w:cs="Courier New"/>
+        </w:rPr>
         <w:t>T.TrainerID</w:t>
       </w:r>
       <w:proofErr w:type="spellEnd"/>
       <w:proofErr w:type="gramEnd"/>
       <w:r>
+        <w:rPr>
+          <w:rFonts w:ascii="Courier New" w:hAnsi="Courier New" w:cs="Courier New"/>
+        </w:rPr>
         <w:t xml:space="preserve"> = </w:t>
       </w:r>
       <w:proofErr w:type="spellStart"/>
       <w:r>
-        <w:t>A.TrainerID</w:t>
-      </w:r>
-      <w:proofErr w:type="spellEnd"/>
-    </w:p>
-    <w:p>
-      <w:r>
+        <w:rPr>
+          <w:rFonts w:ascii="Courier New" w:hAnsi="Courier New" w:cs="Courier New"/>
+        </w:rPr>
+        <w:t>C.TrainerID</w:t>
+      </w:r>
+      <w:proofErr w:type="spellEnd"/>
+    </w:p>
+    <w:p>
+      <w:pPr>
+        <w:rPr>
+          <w:rFonts w:ascii="Courier New" w:hAnsi="Courier New" w:cs="Courier New"/>
+        </w:rPr>
+      </w:pPr>
+      <w:r>
+        <w:rPr>
+          <w:rFonts w:ascii="Courier New" w:hAnsi="Courier New" w:cs="Courier New"/>
+        </w:rPr>
         <w:t xml:space="preserve">ORDER BY </w:t>
       </w:r>
       <w:proofErr w:type="spellStart"/>
       <w:proofErr w:type="gramStart"/>
       <w:r>
+        <w:rPr>
+          <w:rFonts w:ascii="Courier New" w:hAnsi="Courier New" w:cs="Courier New"/>
+        </w:rPr>
         <w:t>T.Name</w:t>
       </w:r>
       <w:proofErr w:type="spellEnd"/>
       <w:proofErr w:type="gramEnd"/>
       <w:r>
+        <w:rPr>
+          <w:rFonts w:ascii="Courier New" w:hAnsi="Courier New" w:cs="Courier New"/>
+        </w:rPr>
         <w:t>;</w:t>
       </w:r>
     </w:p>
-    <w:p/>
-    <w:p>
-      <w:r>
+    <w:p>
+      <w:pPr>
+        <w:rPr>
+          <w:rFonts w:ascii="Courier New" w:hAnsi="Courier New" w:cs="Courier New"/>
+        </w:rPr>
+      </w:pPr>
+    </w:p>
+    <w:p>
+      <w:pPr>
+        <w:rPr>
+          <w:rFonts w:ascii="Courier New" w:hAnsi="Courier New" w:cs="Courier New"/>
+        </w:rPr>
+      </w:pPr>
+      <w:r>
+        <w:rPr>
+          <w:rFonts w:ascii="Courier New" w:hAnsi="Courier New" w:cs="Courier New"/>
+        </w:rPr>
         <w:t>/* Show the cost of an occurrence, derived using aggregate functions: total of classes revenue per trainer */</w:t>
       </w:r>
     </w:p>
     <w:p>
-      <w:r>
+      <w:pPr>
+        <w:rPr>
+          <w:rFonts w:ascii="Courier New" w:hAnsi="Courier New" w:cs="Courier New"/>
+        </w:rPr>
+      </w:pPr>
+      <w:r>
+        <w:rPr>
+          <w:rFonts w:ascii="Courier New" w:hAnsi="Courier New" w:cs="Courier New"/>
+        </w:rPr>
         <w:t xml:space="preserve">SELECT </w:t>
       </w:r>
       <w:proofErr w:type="spellStart"/>
       <w:proofErr w:type="gramStart"/>
       <w:r>
+        <w:rPr>
+          <w:rFonts w:ascii="Courier New" w:hAnsi="Courier New" w:cs="Courier New"/>
+        </w:rPr>
         <w:t>T.Name</w:t>
       </w:r>
       <w:proofErr w:type="spellEnd"/>
       <w:proofErr w:type="gramEnd"/>
       <w:r>
+        <w:rPr>
+          <w:rFonts w:ascii="Courier New" w:hAnsi="Courier New" w:cs="Courier New"/>
+        </w:rPr>
         <w:t>, SUM(</w:t>
       </w:r>
       <w:proofErr w:type="spellStart"/>
       <w:r>
+        <w:rPr>
+          <w:rFonts w:ascii="Courier New" w:hAnsi="Courier New" w:cs="Courier New"/>
+        </w:rPr>
         <w:t>C.Cost</w:t>
       </w:r>
       <w:proofErr w:type="spellEnd"/>
       <w:r>
+        <w:rPr>
+          <w:rFonts w:ascii="Courier New" w:hAnsi="Courier New" w:cs="Courier New"/>
+        </w:rPr>
         <w:t>)</w:t>
       </w:r>
     </w:p>
     <w:p>
-      <w:r>
+      <w:pPr>
+        <w:rPr>
+          <w:rFonts w:ascii="Courier New" w:hAnsi="Courier New" w:cs="Courier New"/>
+        </w:rPr>
+      </w:pPr>
+      <w:r>
+        <w:rPr>
+          <w:rFonts w:ascii="Courier New" w:hAnsi="Courier New" w:cs="Courier New"/>
+        </w:rPr>
         <w:t>FROM TRAINER T</w:t>
       </w:r>
     </w:p>
     <w:p>
-      <w:r>
+      <w:pPr>
+        <w:rPr>
+          <w:rFonts w:ascii="Courier New" w:hAnsi="Courier New" w:cs="Courier New"/>
+        </w:rPr>
+      </w:pPr>
+      <w:r>
+        <w:rPr>
+          <w:rFonts w:ascii="Courier New" w:hAnsi="Courier New" w:cs="Courier New"/>
+        </w:rPr>
+        <w:t xml:space="preserve">  JOIN CLASS C ON </w:t>
+      </w:r>
+      <w:proofErr w:type="spellStart"/>
+      <w:proofErr w:type="gramStart"/>
+      <w:r>
+        <w:rPr>
+          <w:rFonts w:ascii="Courier New" w:hAnsi="Courier New" w:cs="Courier New"/>
+        </w:rPr>
+        <w:t>T.TrainerID</w:t>
+      </w:r>
+      <w:proofErr w:type="spellEnd"/>
+      <w:proofErr w:type="gramEnd"/>
+      <w:r>
+        <w:rPr>
+          <w:rFonts w:ascii="Courier New" w:hAnsi="Courier New" w:cs="Courier New"/>
+        </w:rPr>
+        <w:t xml:space="preserve"> = </w:t>
+      </w:r>
+      <w:proofErr w:type="spellStart"/>
+      <w:r>
+        <w:rPr>
+          <w:rFonts w:ascii="Courier New" w:hAnsi="Courier New" w:cs="Courier New"/>
+        </w:rPr>
+        <w:t>C.TrainerID</w:t>
+      </w:r>
+      <w:proofErr w:type="spellEnd"/>
+    </w:p>
+    <w:p>
+      <w:pPr>
+        <w:rPr>
+          <w:rFonts w:ascii="Courier New" w:hAnsi="Courier New" w:cs="Courier New"/>
+        </w:rPr>
+      </w:pPr>
+      <w:r>
+        <w:rPr>
+          <w:rFonts w:ascii="Courier New" w:hAnsi="Courier New" w:cs="Courier New"/>
+        </w:rPr>
         <w:t xml:space="preserve">  JOIN ATTENDS A ON </w:t>
       </w:r>
       <w:proofErr w:type="spellStart"/>
       <w:proofErr w:type="gramStart"/>
       <w:r>
+        <w:rPr>
+          <w:rFonts w:ascii="Courier New" w:hAnsi="Courier New" w:cs="Courier New"/>
+        </w:rPr>
+        <w:t>A.CNumber</w:t>
+      </w:r>
+      <w:proofErr w:type="spellEnd"/>
+      <w:proofErr w:type="gramEnd"/>
+      <w:r>
+        <w:rPr>
+          <w:rFonts w:ascii="Courier New" w:hAnsi="Courier New" w:cs="Courier New"/>
+        </w:rPr>
+        <w:t xml:space="preserve"> = </w:t>
+      </w:r>
+      <w:proofErr w:type="spellStart"/>
+      <w:r>
+        <w:rPr>
+          <w:rFonts w:ascii="Courier New" w:hAnsi="Courier New" w:cs="Courier New"/>
+        </w:rPr>
+        <w:t>C.CNumber</w:t>
+      </w:r>
+      <w:proofErr w:type="spellEnd"/>
+    </w:p>
+    <w:p>
+      <w:pPr>
+        <w:rPr>
+          <w:rFonts w:ascii="Courier New" w:hAnsi="Courier New" w:cs="Courier New"/>
+        </w:rPr>
+      </w:pPr>
+      <w:r>
+        <w:rPr>
+          <w:rFonts w:ascii="Courier New" w:hAnsi="Courier New" w:cs="Courier New"/>
+        </w:rPr>
+        <w:t xml:space="preserve">GROUP BY </w:t>
+      </w:r>
+      <w:proofErr w:type="spellStart"/>
+      <w:proofErr w:type="gramStart"/>
+      <w:r>
+        <w:rPr>
+          <w:rFonts w:ascii="Courier New" w:hAnsi="Courier New" w:cs="Courier New"/>
+        </w:rPr>
+        <w:t>T.Name</w:t>
+      </w:r>
+      <w:proofErr w:type="spellEnd"/>
+      <w:proofErr w:type="gramEnd"/>
+      <w:r>
+        <w:rPr>
+          <w:rFonts w:ascii="Courier New" w:hAnsi="Courier New" w:cs="Courier New"/>
+        </w:rPr>
+        <w:t>;</w:t>
+      </w:r>
+    </w:p>
+    <w:p>
+      <w:pPr>
+        <w:rPr>
+          <w:rFonts w:ascii="Courier New" w:hAnsi="Courier New" w:cs="Courier New"/>
+        </w:rPr>
+      </w:pPr>
+    </w:p>
+    <w:p>
+      <w:pPr>
+        <w:rPr>
+          <w:rFonts w:ascii="Courier New" w:hAnsi="Courier New" w:cs="Courier New"/>
+        </w:rPr>
+      </w:pPr>
+    </w:p>
+    <w:p>
+      <w:pPr>
+        <w:rPr>
+          <w:rFonts w:ascii="Courier New" w:hAnsi="Courier New" w:cs="Courier New"/>
+        </w:rPr>
+      </w:pPr>
+      <w:r>
+        <w:rPr>
+          <w:rFonts w:ascii="Courier New" w:hAnsi="Courier New" w:cs="Courier New"/>
+        </w:rPr>
+        <w:t>/* Show a schedule for multiple occurrences, sorted by date and time: Trainer's class schedule this month */</w:t>
+      </w:r>
+    </w:p>
+    <w:p>
+      <w:pPr>
+        <w:rPr>
+          <w:rFonts w:ascii="Courier New" w:hAnsi="Courier New" w:cs="Courier New"/>
+        </w:rPr>
+      </w:pPr>
+      <w:r>
+        <w:rPr>
+          <w:rFonts w:ascii="Courier New" w:hAnsi="Courier New" w:cs="Courier New"/>
+        </w:rPr>
+        <w:t xml:space="preserve">SELECT </w:t>
+      </w:r>
+      <w:proofErr w:type="spellStart"/>
+      <w:proofErr w:type="gramStart"/>
+      <w:r>
+        <w:rPr>
+          <w:rFonts w:ascii="Courier New" w:hAnsi="Courier New" w:cs="Courier New"/>
+        </w:rPr>
+        <w:t>T.Name</w:t>
+      </w:r>
+      <w:proofErr w:type="spellEnd"/>
+      <w:proofErr w:type="gramEnd"/>
+      <w:r>
+        <w:rPr>
+          <w:rFonts w:ascii="Courier New" w:hAnsi="Courier New" w:cs="Courier New"/>
+        </w:rPr>
+        <w:t xml:space="preserve">, </w:t>
+      </w:r>
+      <w:proofErr w:type="spellStart"/>
+      <w:r>
+        <w:rPr>
+          <w:rFonts w:ascii="Courier New" w:hAnsi="Courier New" w:cs="Courier New"/>
+        </w:rPr>
+        <w:t>C.CNumber</w:t>
+      </w:r>
+      <w:proofErr w:type="spellEnd"/>
+      <w:r>
+        <w:rPr>
+          <w:rFonts w:ascii="Courier New" w:hAnsi="Courier New" w:cs="Courier New"/>
+        </w:rPr>
+        <w:t xml:space="preserve">, </w:t>
+      </w:r>
+      <w:proofErr w:type="spellStart"/>
+      <w:r>
+        <w:rPr>
+          <w:rFonts w:ascii="Courier New" w:hAnsi="Courier New" w:cs="Courier New"/>
+        </w:rPr>
+        <w:t>C.Time_Start</w:t>
+      </w:r>
+      <w:proofErr w:type="spellEnd"/>
+      <w:r>
+        <w:rPr>
+          <w:rFonts w:ascii="Courier New" w:hAnsi="Courier New" w:cs="Courier New"/>
+        </w:rPr>
+        <w:t xml:space="preserve">, </w:t>
+      </w:r>
+      <w:proofErr w:type="spellStart"/>
+      <w:r>
+        <w:rPr>
+          <w:rFonts w:ascii="Courier New" w:hAnsi="Courier New" w:cs="Courier New"/>
+        </w:rPr>
+        <w:t>C.Time_End</w:t>
+      </w:r>
+      <w:proofErr w:type="spellEnd"/>
+    </w:p>
+    <w:p>
+      <w:pPr>
+        <w:rPr>
+          <w:rFonts w:ascii="Courier New" w:hAnsi="Courier New" w:cs="Courier New"/>
+        </w:rPr>
+      </w:pPr>
+      <w:r>
+        <w:rPr>
+          <w:rFonts w:ascii="Courier New" w:hAnsi="Courier New" w:cs="Courier New"/>
+        </w:rPr>
+        <w:lastRenderedPageBreak/>
+        <w:t>FROM TRAINER T</w:t>
+      </w:r>
+    </w:p>
+    <w:p>
+      <w:pPr>
+        <w:rPr>
+          <w:rFonts w:ascii="Courier New" w:hAnsi="Courier New" w:cs="Courier New"/>
+        </w:rPr>
+      </w:pPr>
+      <w:r>
+        <w:rPr>
+          <w:rFonts w:ascii="Courier New" w:hAnsi="Courier New" w:cs="Courier New"/>
+        </w:rPr>
+        <w:t xml:space="preserve">  JOIN CLASS C ON </w:t>
+      </w:r>
+      <w:proofErr w:type="spellStart"/>
+      <w:proofErr w:type="gramStart"/>
+      <w:r>
+        <w:rPr>
+          <w:rFonts w:ascii="Courier New" w:hAnsi="Courier New" w:cs="Courier New"/>
+        </w:rPr>
         <w:t>T.TrainerID</w:t>
       </w:r>
       <w:proofErr w:type="spellEnd"/>
       <w:proofErr w:type="gramEnd"/>
       <w:r>
+        <w:rPr>
+          <w:rFonts w:ascii="Courier New" w:hAnsi="Courier New" w:cs="Courier New"/>
+        </w:rPr>
         <w:t xml:space="preserve"> = </w:t>
       </w:r>
       <w:proofErr w:type="spellStart"/>
       <w:r>
-        <w:t>A.TrainerID</w:t>
-      </w:r>
-      <w:proofErr w:type="spellEnd"/>
-    </w:p>
-    <w:p>
-      <w:r>
-        <w:t xml:space="preserve">  JOIN CLASS C ON </w:t>
+        <w:rPr>
+          <w:rFonts w:ascii="Courier New" w:hAnsi="Courier New" w:cs="Courier New"/>
+        </w:rPr>
+        <w:t>C.TrainerID</w:t>
+      </w:r>
+      <w:proofErr w:type="spellEnd"/>
+    </w:p>
+    <w:p>
+      <w:pPr>
+        <w:rPr>
+          <w:rFonts w:ascii="Courier New" w:hAnsi="Courier New" w:cs="Courier New"/>
+        </w:rPr>
+      </w:pPr>
+      <w:r>
+        <w:rPr>
+          <w:rFonts w:ascii="Courier New" w:hAnsi="Courier New" w:cs="Courier New"/>
+        </w:rPr>
+        <w:t xml:space="preserve">WHERE </w:t>
       </w:r>
       <w:proofErr w:type="spellStart"/>
       <w:proofErr w:type="gramStart"/>
       <w:r>
-        <w:t>C.CNumber</w:t>
-      </w:r>
-      <w:proofErr w:type="spellEnd"/>
+        <w:rPr>
+          <w:rFonts w:ascii="Courier New" w:hAnsi="Courier New" w:cs="Courier New"/>
+        </w:rPr>
+        <w:t>C.Time</w:t>
+      </w:r>
       <w:proofErr w:type="gramEnd"/>
       <w:r>
-        <w:t xml:space="preserve"> = </w:t>
-      </w:r>
-      <w:proofErr w:type="spellStart"/>
-      <w:r>
-        <w:t>A.CNumber</w:t>
-      </w:r>
-      <w:proofErr w:type="spellEnd"/>
-    </w:p>
-    <w:p>
-      <w:r>
-        <w:t xml:space="preserve">GROUP BY </w:t>
+        <w:rPr>
+          <w:rFonts w:ascii="Courier New" w:hAnsi="Courier New" w:cs="Courier New"/>
+        </w:rPr>
+        <w:t>_Start</w:t>
+      </w:r>
+      <w:proofErr w:type="spellEnd"/>
+      <w:r>
+        <w:rPr>
+          <w:rFonts w:ascii="Courier New" w:hAnsi="Courier New" w:cs="Courier New"/>
+        </w:rPr>
+        <w:t xml:space="preserve"> BETWEEN '2019-03-01 00:00:00' AND '2019-03-31 00:00:00' AND </w:t>
+      </w:r>
+      <w:proofErr w:type="spellStart"/>
+      <w:r>
+        <w:rPr>
+          <w:rFonts w:ascii="Courier New" w:hAnsi="Courier New" w:cs="Courier New"/>
+        </w:rPr>
+        <w:t>T.Name</w:t>
+      </w:r>
+      <w:proofErr w:type="spellEnd"/>
+      <w:r>
+        <w:rPr>
+          <w:rFonts w:ascii="Courier New" w:hAnsi="Courier New" w:cs="Courier New"/>
+        </w:rPr>
+        <w:t xml:space="preserve"> = "Pushpa Kumar"</w:t>
+      </w:r>
+    </w:p>
+    <w:p>
+      <w:pPr>
+        <w:rPr>
+          <w:rFonts w:ascii="Courier New" w:hAnsi="Courier New" w:cs="Courier New"/>
+        </w:rPr>
+      </w:pPr>
+      <w:r>
+        <w:rPr>
+          <w:rFonts w:ascii="Courier New" w:hAnsi="Courier New" w:cs="Courier New"/>
+        </w:rPr>
+        <w:t xml:space="preserve">ORDER BY </w:t>
       </w:r>
       <w:proofErr w:type="spellStart"/>
       <w:proofErr w:type="gramStart"/>
       <w:r>
-        <w:t>T.Name</w:t>
-      </w:r>
-      <w:proofErr w:type="spellEnd"/>
+        <w:rPr>
+          <w:rFonts w:ascii="Courier New" w:hAnsi="Courier New" w:cs="Courier New"/>
+        </w:rPr>
+        <w:t>C.Time</w:t>
+      </w:r>
       <w:proofErr w:type="gramEnd"/>
       <w:r>
-        <w:t>;</w:t>
-      </w:r>
-    </w:p>
-    <w:p/>
-    <w:p/>
-    <w:p>
-      <w:r>
-        <w:t>/* Show a schedule for multiple occurrences, sorted by date and time: Trainer's class schedule this month */</w:t>
-      </w:r>
-    </w:p>
-    <w:p>
-      <w:r>
-        <w:t xml:space="preserve">SELECT </w:t>
-      </w:r>
-      <w:proofErr w:type="spellStart"/>
-      <w:proofErr w:type="gramStart"/>
-      <w:r>
-        <w:t>T.Name</w:t>
-      </w:r>
-      <w:proofErr w:type="spellEnd"/>
-      <w:proofErr w:type="gramEnd"/>
-      <w:r>
-        <w:t xml:space="preserve">, </w:t>
-      </w:r>
-      <w:proofErr w:type="spellStart"/>
-      <w:r>
-        <w:t>C.Number</w:t>
-      </w:r>
-      <w:proofErr w:type="spellEnd"/>
-      <w:r>
-        <w:t xml:space="preserve">, </w:t>
-      </w:r>
-      <w:proofErr w:type="spellStart"/>
-      <w:r>
-        <w:t>C.Time</w:t>
-      </w:r>
-      <w:proofErr w:type="spellEnd"/>
-    </w:p>
-    <w:p>
-      <w:r>
-        <w:t>FROM TRAINER T</w:t>
-      </w:r>
-    </w:p>
-    <w:p>
-      <w:r>
-        <w:t xml:space="preserve">  JOIN CLASS C ON </w:t>
-      </w:r>
-      <w:proofErr w:type="spellStart"/>
-      <w:proofErr w:type="gramStart"/>
-      <w:r>
-        <w:t>T.TrainerID</w:t>
-      </w:r>
-      <w:proofErr w:type="spellEnd"/>
-      <w:proofErr w:type="gramEnd"/>
-      <w:r>
-        <w:t xml:space="preserve"> = </w:t>
-      </w:r>
-      <w:proofErr w:type="spellStart"/>
-      <w:r>
-        <w:t>C.TrainerID</w:t>
-      </w:r>
-      <w:proofErr w:type="spellEnd"/>
-    </w:p>
-    <w:p>
-      <w:r>
-        <w:lastRenderedPageBreak/>
-        <w:t xml:space="preserve">WHERE </w:t>
-      </w:r>
-      <w:proofErr w:type="spellStart"/>
-      <w:proofErr w:type="gramStart"/>
-      <w:r>
-        <w:t>C.Time</w:t>
-      </w:r>
-      <w:proofErr w:type="spellEnd"/>
-      <w:proofErr w:type="gramEnd"/>
-      <w:r>
-        <w:t xml:space="preserve"> BETWEEN #03/01/2019" AND #03/31/2019# AND </w:t>
-      </w:r>
-      <w:proofErr w:type="spellStart"/>
-      <w:r>
-        <w:t>T.Name</w:t>
-      </w:r>
-      <w:proofErr w:type="spellEnd"/>
-      <w:r>
-        <w:t xml:space="preserve"> = "Trainer Name"</w:t>
-      </w:r>
-    </w:p>
-    <w:p>
-      <w:r>
-        <w:t xml:space="preserve">ORDER BY </w:t>
-      </w:r>
-      <w:proofErr w:type="spellStart"/>
-      <w:proofErr w:type="gramStart"/>
-      <w:r>
-        <w:t>C.Time</w:t>
-      </w:r>
-      <w:proofErr w:type="spellEnd"/>
-      <w:proofErr w:type="gramEnd"/>
-      <w:r>
+        <w:rPr>
+          <w:rFonts w:ascii="Courier New" w:hAnsi="Courier New" w:cs="Courier New"/>
+        </w:rPr>
+        <w:t>_Start</w:t>
+      </w:r>
+      <w:proofErr w:type="spellEnd"/>
+      <w:r>
+        <w:rPr>
+          <w:rFonts w:ascii="Courier New" w:hAnsi="Courier New" w:cs="Courier New"/>
+        </w:rPr>
         <w:t xml:space="preserve"> DESC;</w:t>
       </w:r>
-      <w:bookmarkStart w:id="0" w:name="_GoBack"/>
       <w:bookmarkEnd w:id="0"/>
     </w:p>
     <w:sectPr>
@@ -477,6 +895,7 @@
     <w:lsdException w:name="HTML Sample" w:semiHidden="1" w:unhideWhenUsed="1"/>
     <w:lsdException w:name="HTML Typewriter" w:semiHidden="1" w:unhideWhenUsed="1"/>
     <w:lsdException w:name="HTML Variable" w:semiHidden="1" w:unhideWhenUsed="1"/>
+    <w:lsdException w:name="Normal Table" w:semiHidden="1" w:unhideWhenUsed="1"/>
     <w:lsdException w:name="annotation subject" w:semiHidden="1" w:unhideWhenUsed="1"/>
     <w:lsdException w:name="No List" w:semiHidden="1" w:unhideWhenUsed="1"/>
     <w:lsdException w:name="Outline List 1" w:semiHidden="1" w:unhideWhenUsed="1"/>
@@ -523,8 +942,10 @@
     <w:lsdException w:name="Table Subtle 2" w:semiHidden="1" w:unhideWhenUsed="1"/>
     <w:lsdException w:name="Table Web 1" w:semiHidden="1" w:unhideWhenUsed="1"/>
     <w:lsdException w:name="Table Web 2" w:semiHidden="1" w:unhideWhenUsed="1"/>
+    <w:lsdException w:name="Table Web 3" w:semiHidden="1" w:unhideWhenUsed="1"/>
     <w:lsdException w:name="Balloon Text" w:semiHidden="1" w:unhideWhenUsed="1"/>
     <w:lsdException w:name="Table Grid" w:uiPriority="39"/>
+    <w:lsdException w:name="Table Theme" w:semiHidden="1" w:unhideWhenUsed="1"/>
     <w:lsdException w:name="Placeholder Text" w:semiHidden="1"/>
     <w:lsdException w:name="No Spacing" w:uiPriority="1" w:qFormat="1"/>
     <w:lsdException w:name="Light Shading" w:uiPriority="60"/>

</xml_diff>